<commit_message>
add full specification document
</commit_message>
<xml_diff>
--- a/项目说明书.docx
+++ b/项目说明书.docx
@@ -68,18 +68,49 @@
         <w:rPr>
           <w:rFonts w:hint="eastAsia"/>
         </w:rPr>
-        <w:t>框架，使用PyTorch搭建并训练了自动识别和跟踪的模型。</w:t>
+        <w:t>框架，使用</w:t>
+      </w:r>
+      <w:proofErr w:type="spellStart"/>
+      <w:r>
+        <w:rPr>
+          <w:rFonts w:hint="eastAsia"/>
+        </w:rPr>
+        <w:t>PyTorch</w:t>
+      </w:r>
+      <w:proofErr w:type="spellEnd"/>
+      <w:r>
+        <w:rPr>
+          <w:rFonts w:hint="eastAsia"/>
+        </w:rPr>
+        <w:t>搭建并训练了自动识别和跟踪的模型。</w:t>
       </w:r>
     </w:p>
     <w:p>
       <w:pPr>
         <w:ind w:firstLine="360"/>
-      </w:pPr>
-      <w:r>
-        <w:rPr>
-          <w:rFonts w:hint="eastAsia"/>
-        </w:rPr>
-        <w:t>本软件可以在Linux和Windows系统的主机上使用。如果想要使用自动标注和跟踪功能，则需求主机上必须配备支持cuda</w:t>
+        <w:rPr>
+          <w:rFonts w:hint="eastAsia"/>
+        </w:rPr>
+      </w:pPr>
+      <w:r>
+        <w:rPr>
+          <w:rFonts w:hint="eastAsia"/>
+        </w:rPr>
+        <w:t>本软件可以在Linux和Windows系统的主机上使用。如果想要使用自动标注和跟踪功能，</w:t>
+      </w:r>
+      <w:proofErr w:type="gramStart"/>
+      <w:r>
+        <w:rPr>
+          <w:rFonts w:hint="eastAsia"/>
+        </w:rPr>
+        <w:t>则需求</w:t>
+      </w:r>
+      <w:proofErr w:type="gramEnd"/>
+      <w:r>
+        <w:rPr>
+          <w:rFonts w:hint="eastAsia"/>
+        </w:rPr>
+        <w:t>主机上必须配备支持cuda</w:t>
       </w:r>
       <w:r>
         <w:t>11</w:t>
@@ -128,24 +159,733 @@
       </w:r>
     </w:p>
     <w:p>
-      <w:r>
-        <w:tab/>
+      <w:pPr>
+        <w:pStyle w:val="1"/>
+      </w:pPr>
+      <w:r>
+        <w:rPr>
+          <w:rFonts w:hint="eastAsia"/>
+        </w:rPr>
+        <w:t>软件安装</w:t>
+      </w:r>
+    </w:p>
+    <w:p>
+      <w:r>
+        <w:rPr>
+          <w:rFonts w:hint="eastAsia"/>
+        </w:rPr>
+        <w:t>本软件建议在</w:t>
+      </w:r>
+      <w:r>
+        <w:t>Linux</w:t>
+      </w:r>
+      <w:r>
+        <w:rPr>
+          <w:rFonts w:hint="eastAsia"/>
+        </w:rPr>
+        <w:t>桌面系统上安装，但是也可以支持在windows系统上安装。</w:t>
+      </w:r>
+    </w:p>
+    <w:p>
+      <w:r>
+        <w:rPr>
+          <w:rFonts w:hint="eastAsia"/>
+        </w:rPr>
+        <w:t>Linux</w:t>
+      </w:r>
+      <w:r>
+        <w:t xml:space="preserve"> </w:t>
+      </w:r>
+      <w:r>
+        <w:rPr>
+          <w:rFonts w:hint="eastAsia"/>
+        </w:rPr>
+        <w:t>Ubuntu</w:t>
+      </w:r>
+      <w:r>
+        <w:t xml:space="preserve"> 22.04</w:t>
+      </w:r>
+      <w:r>
+        <w:rPr>
+          <w:rFonts w:hint="eastAsia"/>
+        </w:rPr>
+        <w:t>下</w:t>
+      </w:r>
+      <w:r>
+        <w:rPr>
+          <w:rFonts w:hint="eastAsia"/>
+        </w:rPr>
+        <w:t>测试可用</w:t>
+      </w:r>
+      <w:r>
+        <w:rPr>
+          <w:rFonts w:hint="eastAsia"/>
+        </w:rPr>
+        <w:t>的安装命令</w:t>
+      </w:r>
+      <w:r>
+        <w:rPr>
+          <w:rFonts w:hint="eastAsia"/>
+        </w:rPr>
+        <w:t>：</w:t>
+      </w:r>
+    </w:p>
+    <w:p>
+      <w:pPr>
+        <w:widowControl/>
+        <w:shd w:val="clear" w:color="auto" w:fill="F5F5F5"/>
+        <w:spacing w:line="285" w:lineRule="atLeast"/>
+        <w:jc w:val="left"/>
+        <w:rPr>
+          <w:rFonts w:ascii="Monaco" w:eastAsia="宋体" w:hAnsi="Monaco" w:cs="宋体"/>
+          <w:color w:val="333333"/>
+          <w:kern w:val="0"/>
+          <w:szCs w:val="21"/>
+        </w:rPr>
+      </w:pPr>
+      <w:r>
+        <w:rPr>
+          <w:rFonts w:ascii="Monaco" w:eastAsia="宋体" w:hAnsi="Monaco" w:cs="宋体"/>
+          <w:color w:val="333333"/>
+          <w:kern w:val="0"/>
+          <w:szCs w:val="21"/>
+        </w:rPr>
+        <w:t>git clone https://github.com/</w:t>
+      </w:r>
+      <w:r>
+        <w:rPr>
+          <w:rFonts w:ascii="Monaco" w:eastAsia="宋体" w:hAnsi="Monaco" w:cs="宋体" w:hint="eastAsia"/>
+          <w:color w:val="333333"/>
+          <w:kern w:val="0"/>
+          <w:szCs w:val="21"/>
+        </w:rPr>
+        <w:t>xxx</w:t>
+      </w:r>
+    </w:p>
+    <w:p>
+      <w:pPr>
+        <w:widowControl/>
+        <w:shd w:val="clear" w:color="auto" w:fill="F5F5F5"/>
+        <w:spacing w:line="285" w:lineRule="atLeast"/>
+        <w:jc w:val="left"/>
+        <w:rPr>
+          <w:rFonts w:ascii="Monaco" w:eastAsia="宋体" w:hAnsi="Monaco" w:cs="宋体"/>
+          <w:color w:val="333333"/>
+          <w:kern w:val="0"/>
+          <w:szCs w:val="21"/>
+        </w:rPr>
+      </w:pPr>
+      <w:r>
+        <w:rPr>
+          <w:rFonts w:ascii="Monaco" w:eastAsia="宋体" w:hAnsi="Monaco" w:cs="宋体"/>
+          <w:color w:val="333333"/>
+          <w:kern w:val="0"/>
+          <w:szCs w:val="21"/>
+        </w:rPr>
+        <w:t>cd LabelTrack/Tracking</w:t>
+      </w:r>
+    </w:p>
+    <w:p>
+      <w:pPr>
+        <w:widowControl/>
+        <w:shd w:val="clear" w:color="auto" w:fill="F5F5F5"/>
+        <w:spacing w:line="285" w:lineRule="atLeast"/>
+        <w:jc w:val="left"/>
+        <w:rPr>
+          <w:rFonts w:ascii="Monaco" w:eastAsia="宋体" w:hAnsi="Monaco" w:cs="宋体" w:hint="eastAsia"/>
+          <w:color w:val="333333"/>
+          <w:kern w:val="0"/>
+          <w:szCs w:val="21"/>
+        </w:rPr>
+      </w:pPr>
+      <w:r>
+        <w:rPr>
+          <w:rFonts w:ascii="Monaco" w:eastAsia="宋体" w:hAnsi="Monaco" w:cs="宋体"/>
+          <w:color w:val="333333"/>
+          <w:kern w:val="0"/>
+          <w:szCs w:val="21"/>
+        </w:rPr>
+        <w:t>pip install torch==1.9.0+cu111 torchvision==0.10.0+cu111 torchaudio==0.9.0 -f</w:t>
+      </w:r>
+      <w:r>
+        <w:rPr>
+          <w:rFonts w:ascii="Monaco" w:eastAsia="宋体" w:hAnsi="Monaco" w:cs="宋体"/>
+          <w:color w:val="333333"/>
+          <w:kern w:val="0"/>
+          <w:szCs w:val="21"/>
+        </w:rPr>
+        <w:t xml:space="preserve"> </w:t>
+      </w:r>
+      <w:r>
+        <w:rPr>
+          <w:rFonts w:ascii="Monaco" w:eastAsia="宋体" w:hAnsi="Monaco" w:cs="宋体"/>
+          <w:color w:val="333333"/>
+          <w:kern w:val="0"/>
+          <w:szCs w:val="21"/>
+        </w:rPr>
+        <w:t>https://download.pytorch.org/whl/torch_stable.html</w:t>
+      </w:r>
+    </w:p>
+    <w:p>
+      <w:pPr>
+        <w:widowControl/>
+        <w:shd w:val="clear" w:color="auto" w:fill="F5F5F5"/>
+        <w:spacing w:line="285" w:lineRule="atLeast"/>
+        <w:jc w:val="left"/>
+        <w:rPr>
+          <w:rFonts w:ascii="Monaco" w:eastAsia="宋体" w:hAnsi="Monaco" w:cs="宋体"/>
+          <w:color w:val="333333"/>
+          <w:kern w:val="0"/>
+          <w:szCs w:val="21"/>
+        </w:rPr>
+      </w:pPr>
+      <w:r>
+        <w:rPr>
+          <w:rFonts w:ascii="Monaco" w:eastAsia="宋体" w:hAnsi="Monaco" w:cs="宋体"/>
+          <w:color w:val="333333"/>
+          <w:kern w:val="0"/>
+          <w:szCs w:val="21"/>
+        </w:rPr>
+        <w:t>pip install -r requirements.txt</w:t>
+      </w:r>
+    </w:p>
+    <w:p>
+      <w:pPr>
+        <w:widowControl/>
+        <w:shd w:val="clear" w:color="auto" w:fill="F5F5F5"/>
+        <w:spacing w:line="285" w:lineRule="atLeast"/>
+        <w:jc w:val="left"/>
+        <w:rPr>
+          <w:rFonts w:ascii="Monaco" w:eastAsia="宋体" w:hAnsi="Monaco" w:cs="宋体"/>
+          <w:color w:val="333333"/>
+          <w:kern w:val="0"/>
+          <w:szCs w:val="21"/>
+        </w:rPr>
+      </w:pPr>
+      <w:r>
+        <w:rPr>
+          <w:rFonts w:ascii="Monaco" w:eastAsia="宋体" w:hAnsi="Monaco" w:cs="宋体"/>
+          <w:color w:val="333333"/>
+          <w:kern w:val="0"/>
+          <w:szCs w:val="21"/>
+        </w:rPr>
+        <w:t>pip install cython</w:t>
+      </w:r>
+    </w:p>
+    <w:p>
+      <w:pPr>
+        <w:widowControl/>
+        <w:shd w:val="clear" w:color="auto" w:fill="F5F5F5"/>
+        <w:spacing w:line="285" w:lineRule="atLeast"/>
+        <w:jc w:val="left"/>
+        <w:rPr>
+          <w:rFonts w:ascii="Monaco" w:eastAsia="宋体" w:hAnsi="Monaco" w:cs="宋体"/>
+          <w:color w:val="333333"/>
+          <w:kern w:val="0"/>
+          <w:szCs w:val="21"/>
+        </w:rPr>
+      </w:pPr>
+      <w:r>
+        <w:rPr>
+          <w:rFonts w:ascii="Monaco" w:eastAsia="宋体" w:hAnsi="Monaco" w:cs="宋体"/>
+          <w:color w:val="333333"/>
+          <w:kern w:val="0"/>
+          <w:szCs w:val="21"/>
+        </w:rPr>
+        <w:t>pip install 'git+https://github.com/cocodataset/cocoapi.git#subdirectory=PythonAPI'</w:t>
+      </w:r>
+    </w:p>
+    <w:p>
+      <w:pPr>
+        <w:widowControl/>
+        <w:shd w:val="clear" w:color="auto" w:fill="F5F5F5"/>
+        <w:spacing w:line="285" w:lineRule="atLeast"/>
+        <w:jc w:val="left"/>
+        <w:rPr>
+          <w:rFonts w:ascii="Monaco" w:eastAsia="宋体" w:hAnsi="Monaco" w:cs="宋体"/>
+          <w:color w:val="333333"/>
+          <w:kern w:val="0"/>
+          <w:szCs w:val="21"/>
+        </w:rPr>
+      </w:pPr>
+      <w:r>
+        <w:rPr>
+          <w:rFonts w:ascii="Monaco" w:eastAsia="宋体" w:hAnsi="Monaco" w:cs="宋体"/>
+          <w:color w:val="333333"/>
+          <w:kern w:val="0"/>
+          <w:szCs w:val="21"/>
+        </w:rPr>
+        <w:t>pip install cython_bbox</w:t>
+      </w:r>
+    </w:p>
+    <w:p>
+      <w:pPr>
+        <w:widowControl/>
+        <w:shd w:val="clear" w:color="auto" w:fill="F5F5F5"/>
+        <w:spacing w:line="285" w:lineRule="atLeast"/>
+        <w:jc w:val="left"/>
+        <w:rPr>
+          <w:rFonts w:ascii="Monaco" w:eastAsia="宋体" w:hAnsi="Monaco" w:cs="宋体" w:hint="eastAsia"/>
+          <w:color w:val="333333"/>
+          <w:kern w:val="0"/>
+          <w:szCs w:val="21"/>
+        </w:rPr>
+      </w:pPr>
+      <w:r>
+        <w:rPr>
+          <w:rFonts w:ascii="Monaco" w:eastAsia="宋体" w:hAnsi="Monaco" w:cs="宋体"/>
+          <w:color w:val="333333"/>
+          <w:kern w:val="0"/>
+          <w:szCs w:val="21"/>
+        </w:rPr>
+        <w:t>python setup.py develop</w:t>
       </w:r>
     </w:p>
     <w:p/>
     <w:p>
+      <w:r>
+        <w:rPr>
+          <w:rFonts w:hint="eastAsia"/>
+        </w:rPr>
+        <w:t>windows上的安装方法和</w:t>
+      </w:r>
+      <w:r>
+        <w:t>Linux</w:t>
+      </w:r>
+      <w:r>
+        <w:rPr>
+          <w:rFonts w:hint="eastAsia"/>
+        </w:rPr>
+        <w:t>相同</w:t>
+      </w:r>
+      <w:r>
+        <w:rPr>
+          <w:rFonts w:hint="eastAsia"/>
+        </w:rPr>
+        <w:t>，但是可能会出现以下问题，下面给出问题和解决方法：</w:t>
+      </w:r>
+    </w:p>
+    <w:p>
+      <w:pPr>
+        <w:pStyle w:val="a3"/>
+        <w:numPr>
+          <w:ilvl w:val="0"/>
+          <w:numId w:val="3"/>
+        </w:numPr>
+        <w:ind w:firstLineChars="0"/>
+        <w:rPr>
+          <w:b/>
+          <w:bCs/>
+        </w:rPr>
+      </w:pPr>
+      <w:r>
+        <w:rPr>
+          <w:rFonts w:ascii="Monaco" w:eastAsia="宋体" w:hAnsi="Monaco" w:cs="宋体"/>
+          <w:b/>
+          <w:bCs/>
+          <w:color w:val="333333"/>
+          <w:kern w:val="0"/>
+          <w:szCs w:val="21"/>
+        </w:rPr>
+        <w:t xml:space="preserve">cl: </w:t>
+      </w:r>
+      <w:r>
+        <w:rPr>
+          <w:rFonts w:ascii="Monaco" w:eastAsia="宋体" w:hAnsi="Monaco" w:cs="宋体"/>
+          <w:b/>
+          <w:bCs/>
+          <w:color w:val="333333"/>
+          <w:kern w:val="0"/>
+          <w:szCs w:val="21"/>
+        </w:rPr>
+        <w:t>命令行</w:t>
+      </w:r>
+      <w:r>
+        <w:rPr>
+          <w:rFonts w:ascii="Monaco" w:eastAsia="宋体" w:hAnsi="Monaco" w:cs="宋体"/>
+          <w:b/>
+          <w:bCs/>
+          <w:color w:val="333333"/>
+          <w:kern w:val="0"/>
+          <w:szCs w:val="21"/>
+        </w:rPr>
+        <w:t xml:space="preserve"> error D8021 :</w:t>
+      </w:r>
+      <w:r>
+        <w:rPr>
+          <w:rFonts w:ascii="Monaco" w:eastAsia="宋体" w:hAnsi="Monaco" w:cs="宋体"/>
+          <w:b/>
+          <w:bCs/>
+          <w:color w:val="333333"/>
+          <w:kern w:val="0"/>
+          <w:szCs w:val="21"/>
+        </w:rPr>
+        <w:t>无效的数值参数</w:t>
+      </w:r>
+      <w:r>
+        <w:rPr>
+          <w:rFonts w:ascii="Monaco" w:eastAsia="宋体" w:hAnsi="Monaco" w:cs="宋体"/>
+          <w:b/>
+          <w:bCs/>
+          <w:color w:val="333333"/>
+          <w:kern w:val="0"/>
+          <w:szCs w:val="21"/>
+        </w:rPr>
+        <w:t>“/</w:t>
+      </w:r>
+      <w:proofErr w:type="spellStart"/>
+      <w:r>
+        <w:rPr>
+          <w:rFonts w:ascii="Monaco" w:eastAsia="宋体" w:hAnsi="Monaco" w:cs="宋体"/>
+          <w:b/>
+          <w:bCs/>
+          <w:color w:val="333333"/>
+          <w:kern w:val="0"/>
+          <w:szCs w:val="21"/>
+        </w:rPr>
+        <w:t>Wno-cpp</w:t>
+      </w:r>
+      <w:proofErr w:type="spellEnd"/>
+      <w:r>
+        <w:rPr>
+          <w:rFonts w:ascii="Monaco" w:eastAsia="宋体" w:hAnsi="Monaco" w:cs="宋体"/>
+          <w:b/>
+          <w:bCs/>
+          <w:color w:val="333333"/>
+          <w:kern w:val="0"/>
+          <w:szCs w:val="21"/>
+        </w:rPr>
+        <w:t>”</w:t>
+      </w:r>
+    </w:p>
+    <w:p>
+      <w:pPr>
+        <w:rPr>
+          <w:rFonts w:hint="eastAsia"/>
+        </w:rPr>
+      </w:pPr>
+      <w:r>
+        <w:rPr>
+          <w:rFonts w:hint="eastAsia"/>
+        </w:rPr>
+        <w:t>这是由于</w:t>
+      </w:r>
+      <w:r>
+        <w:t>pycocotools安装时与windows系统中编译兼容的问题导致的，可选的解决方案有两种：</w:t>
+      </w:r>
+    </w:p>
+    <w:p>
+      <w:pPr>
+        <w:ind w:left="360"/>
+      </w:pPr>
+      <w:r>
+        <w:t>- 选择源码安装出现问题的包，修改setup.py中编译器的设定：</w:t>
+      </w:r>
+    </w:p>
+    <w:p>
+      <w:pPr>
+        <w:ind w:left="360"/>
+      </w:pPr>
+      <w:r>
+        <w:t xml:space="preserve">  - </w:t>
+      </w:r>
+      <w:proofErr w:type="spellStart"/>
+      <w:r>
+        <w:t>extra_compile_args</w:t>
+      </w:r>
+      <w:proofErr w:type="spellEnd"/>
+      <w:proofErr w:type="gramStart"/>
+      <w:r>
+        <w:t>=[</w:t>
+      </w:r>
+      <w:proofErr w:type="gramEnd"/>
+      <w:r>
+        <w:t>"-</w:t>
+      </w:r>
+      <w:proofErr w:type="spellStart"/>
+      <w:r>
+        <w:t>Wno-cpp</w:t>
+      </w:r>
+      <w:proofErr w:type="spellEnd"/>
+      <w:r>
+        <w:t>", "Won-unused-function", "-std=c99"]</w:t>
+      </w:r>
+    </w:p>
+    <w:p>
+      <w:pPr>
+        <w:ind w:left="360"/>
+      </w:pPr>
+      <w:r>
+        <w:t xml:space="preserve">  - </w:t>
+      </w:r>
+      <w:proofErr w:type="spellStart"/>
+      <w:r>
+        <w:t>extra_compile_args</w:t>
+      </w:r>
+      <w:proofErr w:type="spellEnd"/>
+      <w:r>
+        <w:t>=["-std=c99"]</w:t>
+      </w:r>
+    </w:p>
+    <w:p>
+      <w:pPr>
+        <w:ind w:left="360"/>
+      </w:pPr>
+      <w:r>
+        <w:t>- 选择从</w:t>
+      </w:r>
+      <w:proofErr w:type="gramStart"/>
+      <w:r>
+        <w:t>其他源</w:t>
+      </w:r>
+      <w:proofErr w:type="gramEnd"/>
+      <w:r>
+        <w:t>下载安装：</w:t>
+      </w:r>
+    </w:p>
+    <w:p>
+      <w:pPr>
+        <w:ind w:left="360"/>
+      </w:pPr>
+      <w:r>
+        <w:t xml:space="preserve">  - pip install git+https://github.com/philferriere/cocoapi.git#subdirectory=PythonAPI</w:t>
+      </w:r>
+    </w:p>
+    <w:p>
+      <w:pPr>
+        <w:rPr>
+          <w:rFonts w:hint="eastAsia"/>
+        </w:rPr>
+      </w:pPr>
+      <w:r>
+        <w:rPr>
+          <w:rFonts w:hint="eastAsia"/>
+          <w:b/>
+          <w:bCs/>
+        </w:rPr>
+        <w:t>2</w:t>
+      </w:r>
+      <w:r>
+        <w:rPr>
+          <w:b/>
+          <w:bCs/>
+        </w:rPr>
+        <w:t xml:space="preserve">. </w:t>
+      </w:r>
+      <w:r>
+        <w:rPr>
+          <w:rFonts w:hint="eastAsia"/>
+          <w:b/>
+          <w:bCs/>
+        </w:rPr>
+        <w:t>关于</w:t>
+      </w:r>
+      <w:r>
+        <w:rPr>
+          <w:b/>
+          <w:bCs/>
+        </w:rPr>
+        <w:t>pycocotools的安装，</w:t>
+      </w:r>
+      <w:r>
+        <w:t>如果有网络问题也可以直接用pip install pycocotools-windows</w:t>
+      </w:r>
+    </w:p>
+    <w:p>
+      <w:r>
+        <w:rPr>
+          <w:rFonts w:hint="eastAsia"/>
+          <w:b/>
+          <w:bCs/>
+        </w:rPr>
+        <w:t>3</w:t>
+      </w:r>
+      <w:r>
+        <w:rPr>
+          <w:b/>
+          <w:bCs/>
+        </w:rPr>
+        <w:t xml:space="preserve">. </w:t>
+      </w:r>
+      <w:r>
+        <w:rPr>
+          <w:b/>
+          <w:bCs/>
+        </w:rPr>
+        <w:t>yaml文件出现中文会报错</w:t>
+      </w:r>
+      <w:r>
+        <w:t>（utf-8和gbk问题），不考虑别的解决办法直接把中文删去简单方便，注意ckpt路径（位置：LabelTrack/Tracking/configs）</w:t>
+      </w:r>
+    </w:p>
+    <w:p>
+      <w:pPr>
+        <w:rPr>
+          <w:rFonts w:hint="eastAsia"/>
+        </w:rPr>
+      </w:pPr>
+      <w:r>
+        <w:t xml:space="preserve">4. </w:t>
+      </w:r>
+      <w:r>
+        <w:rPr>
+          <w:rFonts w:hint="eastAsia"/>
+        </w:rPr>
+        <w:t>如果使用</w:t>
+      </w:r>
+      <w:proofErr w:type="spellStart"/>
+      <w:r>
+        <w:t>bytetrack_m.yaml</w:t>
+      </w:r>
+      <w:proofErr w:type="spellEnd"/>
+      <w:r>
+        <w:t>，注意把注释取消掉，best的那一对给注释掉，这里的设置才</w:t>
+      </w:r>
+      <w:r>
+        <w:lastRenderedPageBreak/>
+        <w:t>是合适的。</w:t>
+      </w:r>
+    </w:p>
+    <w:p>
+      <w:proofErr w:type="spellStart"/>
+      <w:r>
+        <w:t>exp_file</w:t>
+      </w:r>
+      <w:proofErr w:type="spellEnd"/>
+      <w:proofErr w:type="gramStart"/>
+      <w:r>
+        <w:t>: .</w:t>
+      </w:r>
+      <w:proofErr w:type="gramEnd"/>
+      <w:r>
+        <w:t>/Tracking/exps/example/mot/yolox_m_mix_det.py</w:t>
+      </w:r>
+    </w:p>
+    <w:p>
+      <w:r>
+        <w:t>ckpt: ./Tracking/weights/bytetrack_m_mot17.pth.tar</w:t>
+      </w:r>
+    </w:p>
+    <w:p>
+      <w:r>
+        <w:rPr>
+          <w:rFonts w:hint="eastAsia"/>
+          <w:b/>
+          <w:bCs/>
+        </w:rPr>
+        <w:t>5</w:t>
+      </w:r>
+      <w:r>
+        <w:rPr>
+          <w:b/>
+          <w:bCs/>
+        </w:rPr>
+        <w:t xml:space="preserve">. </w:t>
+      </w:r>
+      <w:r>
+        <w:rPr>
+          <w:b/>
+          <w:bCs/>
+        </w:rPr>
+        <w:t>cython_bbox的安装问题</w:t>
+      </w:r>
+      <w:r>
+        <w:t xml:space="preserve">，下载cython_bbox的压缩包解压后按照上面的方式修改setup.py内容，然后在cython_bbox的目录下运行python setup.py </w:t>
+      </w:r>
+      <w:proofErr w:type="spellStart"/>
+      <w:r>
+        <w:t>build_ext</w:t>
+      </w:r>
+      <w:proofErr w:type="spellEnd"/>
+      <w:r>
+        <w:t xml:space="preserve"> --</w:t>
+      </w:r>
+      <w:proofErr w:type="spellStart"/>
+      <w:r>
+        <w:t>inplace</w:t>
+      </w:r>
+      <w:proofErr w:type="spellEnd"/>
+    </w:p>
+    <w:p>
+      <w:r>
+        <w:rPr>
+          <w:rFonts w:hint="eastAsia"/>
+        </w:rPr>
+        <w:t>和</w:t>
+      </w:r>
+      <w:r>
+        <w:t xml:space="preserve">python setup.py </w:t>
+      </w:r>
+      <w:proofErr w:type="spellStart"/>
+      <w:r>
+        <w:t>build_ext</w:t>
+      </w:r>
+      <w:proofErr w:type="spellEnd"/>
+      <w:r>
+        <w:t xml:space="preserve"> install这两条命令即可。</w:t>
+      </w:r>
+    </w:p>
+    <w:p>
+      <w:pPr>
+        <w:rPr>
+          <w:b/>
+          <w:bCs/>
+        </w:rPr>
+      </w:pPr>
+      <w:r>
+        <w:rPr>
+          <w:rFonts w:hint="eastAsia"/>
+          <w:b/>
+          <w:bCs/>
+        </w:rPr>
+        <w:t>6</w:t>
+      </w:r>
+      <w:r>
+        <w:rPr>
+          <w:b/>
+          <w:bCs/>
+        </w:rPr>
+        <w:t xml:space="preserve">. </w:t>
+      </w:r>
+      <w:r>
+        <w:rPr>
+          <w:b/>
+          <w:bCs/>
+        </w:rPr>
+        <w:t>LabelTrack-master/Tracking/</w:t>
+      </w:r>
+      <w:proofErr w:type="spellStart"/>
+      <w:r>
+        <w:rPr>
+          <w:b/>
+          <w:bCs/>
+        </w:rPr>
+        <w:t>yolox.egg</w:t>
+      </w:r>
+      <w:proofErr w:type="spellEnd"/>
+      <w:r>
+        <w:rPr>
+          <w:b/>
+          <w:bCs/>
+        </w:rPr>
+        <w:t>-info/SOURCES.txt路径问题</w:t>
+      </w:r>
+    </w:p>
+    <w:p/>
+    <w:p>
+      <w:pPr>
+        <w:rPr>
+          <w:rFonts w:hint="eastAsia"/>
+        </w:rPr>
+      </w:pPr>
+    </w:p>
+    <w:p>
       <w:pPr>
         <w:pStyle w:val="1"/>
-      </w:pPr>
-      <w:r>
-        <w:rPr>
-          <w:rFonts w:hint="eastAsia"/>
-        </w:rPr>
-        <w:t>安装（略）</w:t>
-      </w:r>
-    </w:p>
-    <w:p/>
-    <w:p>
+        <w:rPr>
+          <w:rFonts w:hint="eastAsia"/>
+        </w:rPr>
+      </w:pPr>
       <w:r>
         <w:rPr>
           <w:rFonts w:hint="eastAsia"/>
@@ -175,7 +915,21 @@
         <w:rPr>
           <w:rFonts w:hint="eastAsia"/>
         </w:rPr>
-        <w:t>文件或视频帧文件夹</w:t>
+        <w:t>文件或视频</w:t>
+      </w:r>
+      <w:proofErr w:type="gramStart"/>
+      <w:r>
+        <w:rPr>
+          <w:rFonts w:hint="eastAsia"/>
+        </w:rPr>
+        <w:t>帧</w:t>
+      </w:r>
+      <w:proofErr w:type="gramEnd"/>
+      <w:r>
+        <w:rPr>
+          <w:rFonts w:hint="eastAsia"/>
+        </w:rPr>
+        <w:t>文件夹</w:t>
       </w:r>
       <w:r>
         <w:rPr>
@@ -199,12 +953,14 @@
         </w:rPr>
         <w:t>采用</w:t>
       </w:r>
+      <w:proofErr w:type="gramStart"/>
       <w:r>
         <w:rPr>
           <w:rFonts w:hint="eastAsia"/>
         </w:rPr>
         <w:t>自训练</w:t>
       </w:r>
+      <w:proofErr w:type="gramEnd"/>
       <w:r>
         <w:rPr>
           <w:rFonts w:hint="eastAsia"/>
@@ -247,7 +1003,15 @@
         <w:ind w:firstLineChars="0"/>
       </w:pPr>
       <w:r>
-        <w:t>导入、导出Yolo、VisDrone、Coco数据集格式的目标检测标注框。</w:t>
+        <w:t>导入、导出Yolo、</w:t>
+      </w:r>
+      <w:proofErr w:type="spellStart"/>
+      <w:r>
+        <w:t>VisDrone</w:t>
+      </w:r>
+      <w:proofErr w:type="spellEnd"/>
+      <w:r>
+        <w:t>、Coco数据集格式的目标检测标注框。</w:t>
       </w:r>
     </w:p>
     <w:p>
@@ -285,11 +1049,19 @@
         <w:rPr>
           <w:rFonts w:hint="eastAsia"/>
         </w:rPr>
-        <w:t>导入、导出Curv</w:t>
+        <w:t>导入、导出</w:t>
+      </w:r>
+      <w:proofErr w:type="spellStart"/>
+      <w:r>
+        <w:rPr>
+          <w:rFonts w:hint="eastAsia"/>
+        </w:rPr>
+        <w:t>Curv</w:t>
       </w:r>
       <w:r>
         <w:t>eLanes</w:t>
       </w:r>
+      <w:proofErr w:type="spellEnd"/>
       <w:r>
         <w:rPr>
           <w:rFonts w:hint="eastAsia"/>
@@ -310,7 +1082,21 @@
         <w:rPr>
           <w:rFonts w:hint="eastAsia"/>
         </w:rPr>
-        <w:t>采用ByteTrack算法对视频的检测结果进行跟踪。</w:t>
+        <w:t>采用</w:t>
+      </w:r>
+      <w:proofErr w:type="spellStart"/>
+      <w:r>
+        <w:rPr>
+          <w:rFonts w:hint="eastAsia"/>
+        </w:rPr>
+        <w:t>ByteTrack</w:t>
+      </w:r>
+      <w:proofErr w:type="spellEnd"/>
+      <w:r>
+        <w:rPr>
+          <w:rFonts w:hint="eastAsia"/>
+        </w:rPr>
+        <w:t>算法对视频的检测结果进行跟踪。</w:t>
       </w:r>
     </w:p>
     <w:p/>
@@ -326,6 +1112,111 @@
       </w:r>
     </w:p>
     <w:p>
+      <w:r>
+        <w:rPr>
+          <w:rFonts w:hint="eastAsia"/>
+        </w:rPr>
+        <w:t>软件在使用模型加载内容时修改</w:t>
+      </w:r>
+      <w:r>
+        <w:t xml:space="preserve"> /Tracking/configs/下对应模型的配置文件， 修改其中的模型文件地址才能正常使用</w:t>
+      </w:r>
+      <w:r>
+        <w:rPr>
+          <w:rFonts w:hint="eastAsia"/>
+        </w:rPr>
+        <w:t>。</w:t>
+      </w:r>
+    </w:p>
+    <w:p>
+      <w:r>
+        <w:t>- tph-yolov</w:t>
+      </w:r>
+      <w:r>
+        <w:t>5</w:t>
+      </w:r>
+      <w:r>
+        <w:t>权重位置：LABELTRACK/Tracking/weights/yolov5l-xs-1.pt</w:t>
+      </w:r>
+    </w:p>
+    <w:p>
+      <w:r>
+        <w:t>- tph-yolov5配置文件位置: LABELTRACK/Tracking/configs/tph_yolov5.yaml</w:t>
+      </w:r>
+    </w:p>
+    <w:p>
+      <w:r>
+        <w:t>- 测试视频位置: LABELTRACK/test_video.mp4</w:t>
+      </w:r>
+    </w:p>
+    <w:p/>
+    <w:p>
+      <w:pPr>
+        <w:rPr>
+          <w:rFonts w:hint="eastAsia"/>
+        </w:rPr>
+      </w:pPr>
+      <w:r>
+        <w:rPr>
+          <w:rFonts w:hint="eastAsia"/>
+        </w:rPr>
+        <w:t>在安装好的环境中打开软件的命令：</w:t>
+      </w:r>
+    </w:p>
+    <w:p>
+      <w:pPr>
+        <w:widowControl/>
+        <w:shd w:val="clear" w:color="auto" w:fill="F5F5F5"/>
+        <w:spacing w:line="285" w:lineRule="atLeast"/>
+        <w:jc w:val="left"/>
+        <w:rPr>
+          <w:rFonts w:ascii="Monaco" w:eastAsia="宋体" w:hAnsi="Monaco" w:cs="宋体"/>
+          <w:color w:val="333333"/>
+          <w:kern w:val="0"/>
+          <w:szCs w:val="21"/>
+        </w:rPr>
+      </w:pPr>
+      <w:r>
+        <w:rPr>
+          <w:rFonts w:ascii="Monaco" w:eastAsia="宋体" w:hAnsi="Monaco" w:cs="宋体"/>
+          <w:color w:val="333333"/>
+          <w:kern w:val="0"/>
+          <w:szCs w:val="21"/>
+        </w:rPr>
+        <w:t>cd LabelTrack</w:t>
+      </w:r>
+    </w:p>
+    <w:p>
+      <w:pPr>
+        <w:widowControl/>
+        <w:shd w:val="clear" w:color="auto" w:fill="F5F5F5"/>
+        <w:spacing w:line="285" w:lineRule="atLeast"/>
+        <w:jc w:val="left"/>
+        <w:rPr>
+          <w:rFonts w:ascii="Monaco" w:eastAsia="宋体" w:hAnsi="Monaco" w:cs="宋体" w:hint="eastAsia"/>
+          <w:color w:val="333333"/>
+          <w:kern w:val="0"/>
+          <w:szCs w:val="21"/>
+        </w:rPr>
+      </w:pPr>
+      <w:r>
+        <w:rPr>
+          <w:rFonts w:ascii="Monaco" w:eastAsia="宋体" w:hAnsi="Monaco" w:cs="宋体"/>
+          <w:color w:val="333333"/>
+          <w:kern w:val="0"/>
+          <w:szCs w:val="21"/>
+        </w:rPr>
+        <w:t>python main.py</w:t>
+      </w:r>
+    </w:p>
+    <w:p>
+      <w:pPr>
+        <w:rPr>
+          <w:rFonts w:hint="eastAsia"/>
+        </w:rPr>
+      </w:pPr>
+    </w:p>
+    <w:p>
       <w:pPr>
         <w:pStyle w:val="2"/>
       </w:pPr>
@@ -361,6 +1252,7 @@
         <w:rPr>
           <w:noProof/>
         </w:rPr>
+        <w:lastRenderedPageBreak/>
         <w:drawing>
           <wp:inline distT="0" distB="0" distL="0" distR="0" wp14:anchorId="79AB03F7" wp14:editId="33C5A761">
             <wp:extent cx="1951630" cy="2096971"/>
@@ -516,7 +1408,21 @@
         <w:rPr>
           <w:rFonts w:hint="eastAsia"/>
         </w:rPr>
-        <w:t>在标记完车道线的所有点之后，单击鼠标右键以结束本条车道线的标注。</w:t>
+        <w:t>在标记完车道线的</w:t>
+      </w:r>
+      <w:proofErr w:type="gramStart"/>
+      <w:r>
+        <w:rPr>
+          <w:rFonts w:hint="eastAsia"/>
+        </w:rPr>
+        <w:t>所有点</w:t>
+      </w:r>
+      <w:proofErr w:type="gramEnd"/>
+      <w:r>
+        <w:rPr>
+          <w:rFonts w:hint="eastAsia"/>
+        </w:rPr>
+        <w:t>之后，单击鼠标右键以结束本条车道线的标注。</w:t>
       </w:r>
     </w:p>
     <w:p>
@@ -595,6 +1501,7 @@
         <w:rPr>
           <w:noProof/>
         </w:rPr>
+        <w:lastRenderedPageBreak/>
         <w:drawing>
           <wp:inline distT="0" distB="0" distL="0" distR="0" wp14:anchorId="5889EDA3" wp14:editId="3E6E7E53">
             <wp:extent cx="1629002" cy="1724266"/>
@@ -731,9 +1638,17 @@
         <w:rPr>
           <w:rFonts w:hint="eastAsia"/>
         </w:rPr>
-        <w:t>首先要确认标签种类为CurveLanes</w:t>
+        <w:t>首先要确认标签种类为</w:t>
+      </w:r>
+      <w:proofErr w:type="spellStart"/>
+      <w:r>
+        <w:rPr>
+          <w:rFonts w:hint="eastAsia"/>
+        </w:rPr>
+        <w:t>CurveLanes</w:t>
       </w:r>
       <w:commentRangeEnd w:id="1"/>
+      <w:proofErr w:type="spellEnd"/>
       <w:r>
         <w:rPr>
           <w:rStyle w:val="a5"/>
@@ -801,7 +1716,21 @@
         <w:rPr>
           <w:rFonts w:hint="eastAsia"/>
         </w:rPr>
-        <w:t>完成标注之后，选择保存就可以保存当前车道线信息到</w:t>
+        <w:t>完成标注之后，选择保存就可以保存当前车道</w:t>
+      </w:r>
+      <w:proofErr w:type="gramStart"/>
+      <w:r>
+        <w:rPr>
+          <w:rFonts w:hint="eastAsia"/>
+        </w:rPr>
+        <w:t>线信息</w:t>
+      </w:r>
+      <w:proofErr w:type="gramEnd"/>
+      <w:r>
+        <w:rPr>
+          <w:rFonts w:hint="eastAsia"/>
+        </w:rPr>
+        <w:t>到</w:t>
       </w:r>
       <w:r>
         <w:rPr>
@@ -813,7 +1742,21 @@
         <w:rPr>
           <w:rFonts w:hint="eastAsia"/>
         </w:rPr>
-        <w:t>文件中。文件格式为json。</w:t>
+        <w:t>文件中。文件格式为</w:t>
+      </w:r>
+      <w:proofErr w:type="spellStart"/>
+      <w:r>
+        <w:rPr>
+          <w:rFonts w:hint="eastAsia"/>
+        </w:rPr>
+        <w:t>json</w:t>
+      </w:r>
+      <w:proofErr w:type="spellEnd"/>
+      <w:r>
+        <w:rPr>
+          <w:rFonts w:hint="eastAsia"/>
+        </w:rPr>
+        <w:t>。</w:t>
       </w:r>
     </w:p>
     <w:p>
@@ -844,6 +1787,7 @@
         <w:t>的情况下，通过点击标注加载找到对应的</w:t>
       </w:r>
       <w:commentRangeStart w:id="3"/>
+      <w:proofErr w:type="spellStart"/>
       <w:r>
         <w:rPr>
           <w:rFonts w:hint="eastAsia"/>
@@ -851,6 +1795,7 @@
         <w:t>json</w:t>
       </w:r>
       <w:commentRangeEnd w:id="3"/>
+      <w:proofErr w:type="spellEnd"/>
       <w:r>
         <w:rPr>
           <w:rStyle w:val="a5"/>
@@ -884,15 +1829,11 @@
         <w:rPr>
           <w:rFonts w:hint="eastAsia"/>
         </w:rPr>
+        <w:lastRenderedPageBreak/>
         <w:t>目标检测相关</w:t>
       </w:r>
     </w:p>
     <w:p>
-      <w:pPr>
-        <w:rPr>
-          <w:rFonts w:hint="eastAsia"/>
-        </w:rPr>
-      </w:pPr>
       <w:r>
         <w:rPr>
           <w:rFonts w:hint="eastAsia"/>
@@ -903,9 +1844,6 @@
     <w:p>
       <w:pPr>
         <w:pStyle w:val="3"/>
-        <w:rPr>
-          <w:rFonts w:hint="eastAsia"/>
-        </w:rPr>
       </w:pPr>
       <w:r>
         <w:rPr>
@@ -929,12 +1867,10 @@
       </w:r>
     </w:p>
     <w:p>
-      <w:pPr>
-        <w:rPr>
-          <w:rFonts w:hint="eastAsia"/>
-        </w:rPr>
-      </w:pPr>
-      <w:r>
+      <w:r>
+        <w:rPr>
+          <w:noProof/>
+        </w:rPr>
         <w:drawing>
           <wp:inline distT="0" distB="0" distL="0" distR="0" wp14:anchorId="60CE22E2" wp14:editId="43515FE9">
             <wp:extent cx="4722125" cy="2079641"/>
@@ -977,7 +1913,21 @@
         <w:rPr>
           <w:rFonts w:hint="eastAsia"/>
         </w:rPr>
-        <w:t>然后在cfg里</w:t>
+        <w:t>然后在</w:t>
+      </w:r>
+      <w:proofErr w:type="spellStart"/>
+      <w:r>
+        <w:rPr>
+          <w:rFonts w:hint="eastAsia"/>
+        </w:rPr>
+        <w:t>cfg</w:t>
+      </w:r>
+      <w:proofErr w:type="spellEnd"/>
+      <w:r>
+        <w:rPr>
+          <w:rFonts w:hint="eastAsia"/>
+        </w:rPr>
+        <w:t>里</w:t>
       </w:r>
       <w:r>
         <w:rPr>
@@ -988,6 +1938,9 @@
     </w:p>
     <w:p>
       <w:r>
+        <w:rPr>
+          <w:noProof/>
+        </w:rPr>
         <w:drawing>
           <wp:inline distT="0" distB="0" distL="0" distR="0" wp14:anchorId="6AEED2C0" wp14:editId="11E2982A">
             <wp:extent cx="5274310" cy="2404110"/>
@@ -1026,11 +1979,6 @@
       </w:r>
     </w:p>
     <w:p>
-      <w:pPr>
-        <w:rPr>
-          <w:rFonts w:hint="eastAsia"/>
-        </w:rPr>
-      </w:pPr>
       <w:r>
         <w:rPr>
           <w:rFonts w:hint="eastAsia"/>
@@ -1040,6 +1988,9 @@
     </w:p>
     <w:p>
       <w:r>
+        <w:rPr>
+          <w:noProof/>
+        </w:rPr>
         <w:drawing>
           <wp:inline distT="0" distB="0" distL="0" distR="0" wp14:anchorId="4B020F8A" wp14:editId="3F01AA77">
             <wp:extent cx="5274310" cy="904240"/>
@@ -1086,12 +2037,11 @@
       </w:r>
     </w:p>
     <w:p>
-      <w:pPr>
-        <w:rPr>
-          <w:rFonts w:hint="eastAsia"/>
-        </w:rPr>
-      </w:pPr>
-      <w:r>
+      <w:r>
+        <w:rPr>
+          <w:noProof/>
+        </w:rPr>
+        <w:lastRenderedPageBreak/>
         <w:drawing>
           <wp:inline distT="0" distB="0" distL="0" distR="0" wp14:anchorId="6BD4CCD5" wp14:editId="0668B1B5">
             <wp:extent cx="5274310" cy="1501775"/>
@@ -1151,11 +2101,6 @@
     </w:p>
     <w:p/>
     <w:p>
-      <w:pPr>
-        <w:rPr>
-          <w:rFonts w:hint="eastAsia"/>
-        </w:rPr>
-      </w:pPr>
       <w:r>
         <w:rPr>
           <w:rFonts w:hint="eastAsia"/>
@@ -1164,12 +2109,10 @@
       </w:r>
     </w:p>
     <w:p>
-      <w:pPr>
-        <w:rPr>
-          <w:rFonts w:hint="eastAsia"/>
-        </w:rPr>
-      </w:pPr>
-      <w:r>
+      <w:r>
+        <w:rPr>
+          <w:noProof/>
+        </w:rPr>
         <w:drawing>
           <wp:inline distT="0" distB="0" distL="0" distR="0" wp14:anchorId="05746D90" wp14:editId="5E9BDCBE">
             <wp:extent cx="1581371" cy="1057423"/>
@@ -1210,24 +2153,15 @@
     <w:p>
       <w:pPr>
         <w:pStyle w:val="3"/>
-        <w:rPr>
-          <w:rFonts w:hint="eastAsia"/>
-        </w:rPr>
-      </w:pPr>
-      <w:r>
-        <w:rPr>
-          <w:rFonts w:hint="eastAsia"/>
-        </w:rPr>
-        <w:lastRenderedPageBreak/>
+      </w:pPr>
+      <w:r>
+        <w:rPr>
+          <w:rFonts w:hint="eastAsia"/>
+        </w:rPr>
         <w:t>修改标注</w:t>
       </w:r>
     </w:p>
     <w:p>
-      <w:pPr>
-        <w:rPr>
-          <w:rFonts w:hint="eastAsia"/>
-        </w:rPr>
-      </w:pPr>
       <w:r>
         <w:rPr>
           <w:rFonts w:hint="eastAsia"/>
@@ -1257,6 +2191,9 @@
     </w:p>
     <w:p>
       <w:r>
+        <w:rPr>
+          <w:noProof/>
+        </w:rPr>
         <w:drawing>
           <wp:inline distT="0" distB="0" distL="0" distR="0" wp14:anchorId="371889A8" wp14:editId="4365B4F1">
             <wp:extent cx="3477110" cy="3810532"/>
@@ -1309,11 +2246,6 @@
       </w:r>
     </w:p>
     <w:p>
-      <w:pPr>
-        <w:rPr>
-          <w:rFonts w:hint="eastAsia"/>
-        </w:rPr>
-      </w:pPr>
       <w:r>
         <w:rPr>
           <w:rFonts w:hint="eastAsia"/>
@@ -1321,19 +2253,10 @@
         <w:t>如果想要删除一帧中的所有帧，则可以点击清楚按钮。</w:t>
       </w:r>
     </w:p>
-    <w:p>
-      <w:pPr>
-        <w:rPr>
-          <w:rFonts w:hint="eastAsia"/>
-        </w:rPr>
-      </w:pPr>
-    </w:p>
+    <w:p/>
     <w:p>
       <w:pPr>
         <w:pStyle w:val="3"/>
-        <w:rPr>
-          <w:rFonts w:hint="eastAsia"/>
-        </w:rPr>
       </w:pPr>
       <w:r>
         <w:rPr>
@@ -1353,13 +2276,27 @@
         <w:rPr>
           <w:rFonts w:hint="eastAsia"/>
         </w:rPr>
-        <w:t>开始连续播放其他帧</w:t>
-      </w:r>
-      <w:r>
-        <w:rPr>
-          <w:rFonts w:hint="eastAsia"/>
-        </w:rPr>
-        <w:t>中的物体</w:t>
+        <w:t>开始连续播放</w:t>
+      </w:r>
+      <w:proofErr w:type="gramStart"/>
+      <w:r>
+        <w:rPr>
+          <w:rFonts w:hint="eastAsia"/>
+        </w:rPr>
+        <w:t>其他帧</w:t>
+      </w:r>
+      <w:r>
+        <w:rPr>
+          <w:rFonts w:hint="eastAsia"/>
+        </w:rPr>
+        <w:t>中的</w:t>
+      </w:r>
+      <w:proofErr w:type="gramEnd"/>
+      <w:r>
+        <w:rPr>
+          <w:rFonts w:hint="eastAsia"/>
+        </w:rPr>
+        <w:t>物体</w:t>
       </w:r>
       <w:r>
         <w:rPr>
@@ -1369,11 +2306,6 @@
       </w:r>
     </w:p>
     <w:p>
-      <w:pPr>
-        <w:rPr>
-          <w:rFonts w:hint="eastAsia"/>
-        </w:rPr>
-      </w:pPr>
       <w:r>
         <w:rPr>
           <w:rFonts w:hint="eastAsia"/>
@@ -1384,24 +2316,50 @@
         <w:rPr>
           <w:rFonts w:hint="eastAsia"/>
         </w:rPr>
-        <w:t>快进、快退可以前进或后退5帧，前进、后退可以挨帧调整。</w:t>
-      </w:r>
-    </w:p>
-    <w:p>
-      <w:pPr>
-        <w:rPr>
-          <w:rFonts w:hint="eastAsia"/>
-        </w:rPr>
-      </w:pPr>
-      <w:r>
-        <w:rPr>
-          <w:rFonts w:hint="eastAsia"/>
-        </w:rPr>
-        <w:t>通过拖动进度条或者输入帧数，可以实现对随机视频帧的访问。</w:t>
-      </w:r>
-    </w:p>
-    <w:p>
-      <w:r>
+        <w:t>快进、快退可以前进或后退5帧，前进、后退</w:t>
+      </w:r>
+      <w:proofErr w:type="gramStart"/>
+      <w:r>
+        <w:rPr>
+          <w:rFonts w:hint="eastAsia"/>
+        </w:rPr>
+        <w:t>可以挨帧调整</w:t>
+      </w:r>
+      <w:proofErr w:type="gramEnd"/>
+      <w:r>
+        <w:rPr>
+          <w:rFonts w:hint="eastAsia"/>
+        </w:rPr>
+        <w:t>。</w:t>
+      </w:r>
+    </w:p>
+    <w:p>
+      <w:r>
+        <w:rPr>
+          <w:rFonts w:hint="eastAsia"/>
+        </w:rPr>
+        <w:t>通过拖动进度</w:t>
+      </w:r>
+      <w:proofErr w:type="gramStart"/>
+      <w:r>
+        <w:rPr>
+          <w:rFonts w:hint="eastAsia"/>
+        </w:rPr>
+        <w:t>条或者</w:t>
+      </w:r>
+      <w:proofErr w:type="gramEnd"/>
+      <w:r>
+        <w:rPr>
+          <w:rFonts w:hint="eastAsia"/>
+        </w:rPr>
+        <w:t>输入帧数，可以实现对随机视频帧的访问。</w:t>
+      </w:r>
+    </w:p>
+    <w:p>
+      <w:r>
+        <w:rPr>
+          <w:noProof/>
+        </w:rPr>
         <w:drawing>
           <wp:inline distT="0" distB="0" distL="0" distR="0" wp14:anchorId="128172AA" wp14:editId="4A2068E1">
             <wp:extent cx="5274310" cy="1283335"/>
@@ -1444,29 +2402,15 @@
         <w:rPr>
           <w:rFonts w:hint="eastAsia"/>
         </w:rPr>
-        <w:t>对于图片较大或者图中的物体较小等情况，可以通过点击</w:t>
-      </w:r>
-      <w:r>
-        <w:rPr>
-          <w:rFonts w:hint="eastAsia"/>
-        </w:rPr>
-        <w:t>放大、缩小</w:t>
-      </w:r>
-      <w:r>
-        <w:rPr>
-          <w:rFonts w:hint="eastAsia"/>
-        </w:rPr>
-        <w:t>按钮对图片进行缩放</w:t>
-      </w:r>
-      <w:r>
-        <w:rPr>
-          <w:rFonts w:hint="eastAsia"/>
-        </w:rPr>
-        <w:t>：</w:t>
-      </w:r>
-    </w:p>
-    <w:p>
-      <w:r>
+        <w:t>对于图片较大或者图中的物体较小等情况，可以通过点击放大、缩小按钮对图片进行缩放：</w:t>
+      </w:r>
+    </w:p>
+    <w:p>
+      <w:r>
+        <w:rPr>
+          <w:noProof/>
+        </w:rPr>
+        <w:lastRenderedPageBreak/>
         <w:drawing>
           <wp:inline distT="0" distB="0" distL="0" distR="0" wp14:anchorId="77BBC7BF" wp14:editId="79EAEC16">
             <wp:extent cx="1581371" cy="1876687"/>
@@ -1505,6 +2449,19 @@
       </w:r>
     </w:p>
     <w:p>
+      <w:pPr>
+        <w:rPr>
+          <w:rFonts w:hint="eastAsia"/>
+        </w:rPr>
+      </w:pPr>
+      <w:r>
+        <w:rPr>
+          <w:rFonts w:hint="eastAsia"/>
+        </w:rPr>
+        <w:t>也可以通过ctrl+滚轮进行缩放。</w:t>
+      </w:r>
+    </w:p>
+    <w:p>
       <w:r>
         <w:rPr>
           <w:rFonts w:hint="eastAsia"/>
@@ -1513,11 +2470,6 @@
       </w:r>
     </w:p>
     <w:p>
-      <w:pPr>
-        <w:rPr>
-          <w:rFonts w:hint="eastAsia"/>
-        </w:rPr>
-      </w:pPr>
       <w:r>
         <w:rPr>
           <w:rFonts w:hint="eastAsia"/>
@@ -1525,54 +2477,73 @@
         <w:t>适应窗口按钮还可以在窗口大小变化之后（变大、变小）让视频充满软件的标注区。</w:t>
       </w:r>
     </w:p>
+    <w:p>
+      <w:pPr>
+        <w:rPr>
+          <w:rFonts w:hint="eastAsia"/>
+        </w:rPr>
+      </w:pPr>
+      <w:r>
+        <w:rPr>
+          <w:rFonts w:hint="eastAsia"/>
+        </w:rPr>
+        <w:t>放大之后通过点击空白区域并拖动可以改变窗口中的标注区域，鼠标滚轮可以在上下滑动标注区域。</w:t>
+      </w:r>
+    </w:p>
+    <w:p>
+      <w:pPr>
+        <w:pStyle w:val="3"/>
+      </w:pPr>
+      <w:r>
+        <w:rPr>
+          <w:rFonts w:hint="eastAsia"/>
+        </w:rPr>
+        <w:t>加载、保存目标检测框</w:t>
+      </w:r>
+    </w:p>
+    <w:p>
+      <w:r>
+        <w:rPr>
+          <w:rFonts w:hint="eastAsia"/>
+        </w:rPr>
+        <w:t>通过选择标签类型之后，可以点击标注加载和保存按钮加载某种类型的标注和保存当前的标注结果为某种指定的目标检测结果。</w:t>
+      </w:r>
+    </w:p>
+    <w:p>
+      <w:pPr>
+        <w:rPr>
+          <w:rFonts w:hint="eastAsia"/>
+        </w:rPr>
+      </w:pPr>
+      <w:r>
+        <w:rPr>
+          <w:rFonts w:hint="eastAsia"/>
+        </w:rPr>
+        <w:t>如果是Yolo，则会保存到指定文件夹中；如果是</w:t>
+      </w:r>
+      <w:proofErr w:type="spellStart"/>
+      <w:r>
+        <w:rPr>
+          <w:rFonts w:hint="eastAsia"/>
+        </w:rPr>
+        <w:t>VisDrone</w:t>
+      </w:r>
+      <w:proofErr w:type="spellEnd"/>
+      <w:r>
+        <w:rPr>
+          <w:rFonts w:hint="eastAsia"/>
+        </w:rPr>
+        <w:t>和coco格式，则会保存到指定txt文件中。</w:t>
+      </w:r>
+    </w:p>
     <w:p/>
     <w:p>
       <w:pPr>
-        <w:pStyle w:val="3"/>
-        <w:rPr>
-          <w:rFonts w:hint="eastAsia"/>
-        </w:rPr>
-      </w:pPr>
-      <w:r>
-        <w:rPr>
-          <w:rFonts w:hint="eastAsia"/>
-        </w:rPr>
-        <w:t>加载、保存目标检测框</w:t>
-      </w:r>
-    </w:p>
-    <w:p>
-      <w:r>
-        <w:rPr>
-          <w:rFonts w:hint="eastAsia"/>
-        </w:rPr>
-        <w:t>通过选择标签类型之后，可以点击标注加载和保存按钮加载某种类型的标注和保存当前的标注结果为某种指定的目标检测结果。</w:t>
-      </w:r>
-    </w:p>
-    <w:p>
-      <w:pPr>
-        <w:rPr>
-          <w:rFonts w:hint="eastAsia"/>
-        </w:rPr>
-      </w:pPr>
-      <w:r>
-        <w:rPr>
-          <w:rFonts w:hint="eastAsia"/>
-        </w:rPr>
-        <w:t>如果是Yolo，则会保存到指定文件夹中；如果是VisDrone和coco格式，则会保存到指定txt文件中。</w:t>
-      </w:r>
-    </w:p>
-    <w:p/>
-    <w:p/>
-    <w:p/>
-    <w:p/>
-    <w:p/>
-    <w:p/>
-    <w:p/>
-    <w:p/>
-    <w:p/>
-    <w:p/>
-    <w:p/>
-    <w:p/>
+        <w:rPr>
+          <w:rFonts w:hint="eastAsia"/>
+        </w:rPr>
+      </w:pPr>
+    </w:p>
     <w:p/>
     <w:sectPr>
       <w:pgSz w:w="11906" w:h="16838"/>
@@ -1601,7 +2572,21 @@
         <w:rPr>
           <w:rFonts w:hint="eastAsia"/>
         </w:rPr>
-        <w:t>这个功能不太好使，在拖动之后会导致不同的其他节点一起动。</w:t>
+        <w:t>这个功能不太好使，在拖动之后会导致不同的其他节点</w:t>
+      </w:r>
+      <w:proofErr w:type="gramStart"/>
+      <w:r>
+        <w:rPr>
+          <w:rFonts w:hint="eastAsia"/>
+        </w:rPr>
+        <w:t>一</w:t>
+      </w:r>
+      <w:proofErr w:type="gramEnd"/>
+      <w:r>
+        <w:rPr>
+          <w:rFonts w:hint="eastAsia"/>
+        </w:rPr>
+        <w:t>起动。</w:t>
       </w:r>
       <w:r>
         <w:rPr>
@@ -1851,6 +2836,95 @@
     </w:lvl>
   </w:abstractNum>
   <w:abstractNum w:abstractNumId="1" w15:restartNumberingAfterBreak="0">
+    <w:nsid w:val="56EC5E7C"/>
+    <w:multiLevelType w:val="hybridMultilevel"/>
+    <w:tmpl w:val="0616E812"/>
+    <w:lvl w:ilvl="0" w:tplc="D0EC98CA">
+      <w:start w:val="1"/>
+      <w:numFmt w:val="decimal"/>
+      <w:lvlText w:val="%1."/>
+      <w:lvlJc w:val="left"/>
+      <w:pPr>
+        <w:ind w:left="360" w:hanging="360"/>
+      </w:pPr>
+      <w:rPr>
+        <w:rFonts w:hint="default"/>
+      </w:rPr>
+    </w:lvl>
+    <w:lvl w:ilvl="1" w:tplc="04090019" w:tentative="1">
+      <w:start w:val="1"/>
+      <w:numFmt w:val="lowerLetter"/>
+      <w:lvlText w:val="%2)"/>
+      <w:lvlJc w:val="left"/>
+      <w:pPr>
+        <w:ind w:left="840" w:hanging="420"/>
+      </w:pPr>
+    </w:lvl>
+    <w:lvl w:ilvl="2" w:tplc="0409001B" w:tentative="1">
+      <w:start w:val="1"/>
+      <w:numFmt w:val="lowerRoman"/>
+      <w:lvlText w:val="%3."/>
+      <w:lvlJc w:val="right"/>
+      <w:pPr>
+        <w:ind w:left="1260" w:hanging="420"/>
+      </w:pPr>
+    </w:lvl>
+    <w:lvl w:ilvl="3" w:tplc="0409000F" w:tentative="1">
+      <w:start w:val="1"/>
+      <w:numFmt w:val="decimal"/>
+      <w:lvlText w:val="%4."/>
+      <w:lvlJc w:val="left"/>
+      <w:pPr>
+        <w:ind w:left="1680" w:hanging="420"/>
+      </w:pPr>
+    </w:lvl>
+    <w:lvl w:ilvl="4" w:tplc="04090019" w:tentative="1">
+      <w:start w:val="1"/>
+      <w:numFmt w:val="lowerLetter"/>
+      <w:lvlText w:val="%5)"/>
+      <w:lvlJc w:val="left"/>
+      <w:pPr>
+        <w:ind w:left="2100" w:hanging="420"/>
+      </w:pPr>
+    </w:lvl>
+    <w:lvl w:ilvl="5" w:tplc="0409001B" w:tentative="1">
+      <w:start w:val="1"/>
+      <w:numFmt w:val="lowerRoman"/>
+      <w:lvlText w:val="%6."/>
+      <w:lvlJc w:val="right"/>
+      <w:pPr>
+        <w:ind w:left="2520" w:hanging="420"/>
+      </w:pPr>
+    </w:lvl>
+    <w:lvl w:ilvl="6" w:tplc="0409000F" w:tentative="1">
+      <w:start w:val="1"/>
+      <w:numFmt w:val="decimal"/>
+      <w:lvlText w:val="%7."/>
+      <w:lvlJc w:val="left"/>
+      <w:pPr>
+        <w:ind w:left="2940" w:hanging="420"/>
+      </w:pPr>
+    </w:lvl>
+    <w:lvl w:ilvl="7" w:tplc="04090019" w:tentative="1">
+      <w:start w:val="1"/>
+      <w:numFmt w:val="lowerLetter"/>
+      <w:lvlText w:val="%8)"/>
+      <w:lvlJc w:val="left"/>
+      <w:pPr>
+        <w:ind w:left="3360" w:hanging="420"/>
+      </w:pPr>
+    </w:lvl>
+    <w:lvl w:ilvl="8" w:tplc="0409001B" w:tentative="1">
+      <w:start w:val="1"/>
+      <w:numFmt w:val="lowerRoman"/>
+      <w:lvlText w:val="%9."/>
+      <w:lvlJc w:val="right"/>
+      <w:pPr>
+        <w:ind w:left="3780" w:hanging="420"/>
+      </w:pPr>
+    </w:lvl>
+  </w:abstractNum>
+  <w:abstractNum w:abstractNumId="2" w15:restartNumberingAfterBreak="0">
     <w:nsid w:val="679D523E"/>
     <w:multiLevelType w:val="hybridMultilevel"/>
     <w:tmpl w:val="659449A4"/>
@@ -1967,6 +3041,9 @@
     <w:abstractNumId w:val="0"/>
   </w:num>
   <w:num w:numId="2" w16cid:durableId="1089739846">
+    <w:abstractNumId w:val="2"/>
+  </w:num>
+  <w:num w:numId="3" w16cid:durableId="1797142016">
     <w:abstractNumId w:val="1"/>
   </w:num>
 </w:numbering>
@@ -2492,6 +3569,92 @@
       <w:szCs w:val="28"/>
     </w:rPr>
   </w:style>
+  <w:style w:type="paragraph" w:styleId="6">
+    <w:name w:val="heading 6"/>
+    <w:basedOn w:val="a"/>
+    <w:next w:val="a"/>
+    <w:link w:val="60"/>
+    <w:uiPriority w:val="9"/>
+    <w:unhideWhenUsed/>
+    <w:qFormat/>
+    <w:rsid w:val="00993EAD"/>
+    <w:pPr>
+      <w:keepNext/>
+      <w:keepLines/>
+      <w:spacing w:before="240" w:after="64" w:line="320" w:lineRule="auto"/>
+      <w:outlineLvl w:val="5"/>
+    </w:pPr>
+    <w:rPr>
+      <w:rFonts w:asciiTheme="majorHAnsi" w:eastAsiaTheme="majorEastAsia" w:hAnsiTheme="majorHAnsi" w:cstheme="majorBidi"/>
+      <w:b/>
+      <w:bCs/>
+      <w:sz w:val="24"/>
+      <w:szCs w:val="24"/>
+    </w:rPr>
+  </w:style>
+  <w:style w:type="paragraph" w:styleId="7">
+    <w:name w:val="heading 7"/>
+    <w:basedOn w:val="a"/>
+    <w:next w:val="a"/>
+    <w:link w:val="70"/>
+    <w:uiPriority w:val="9"/>
+    <w:unhideWhenUsed/>
+    <w:qFormat/>
+    <w:rsid w:val="00993EAD"/>
+    <w:pPr>
+      <w:keepNext/>
+      <w:keepLines/>
+      <w:spacing w:before="240" w:after="64" w:line="320" w:lineRule="auto"/>
+      <w:outlineLvl w:val="6"/>
+    </w:pPr>
+    <w:rPr>
+      <w:b/>
+      <w:bCs/>
+      <w:sz w:val="24"/>
+      <w:szCs w:val="24"/>
+    </w:rPr>
+  </w:style>
+  <w:style w:type="paragraph" w:styleId="8">
+    <w:name w:val="heading 8"/>
+    <w:basedOn w:val="a"/>
+    <w:next w:val="a"/>
+    <w:link w:val="80"/>
+    <w:uiPriority w:val="9"/>
+    <w:unhideWhenUsed/>
+    <w:qFormat/>
+    <w:rsid w:val="00993EAD"/>
+    <w:pPr>
+      <w:keepNext/>
+      <w:keepLines/>
+      <w:spacing w:before="240" w:after="64" w:line="320" w:lineRule="auto"/>
+      <w:outlineLvl w:val="7"/>
+    </w:pPr>
+    <w:rPr>
+      <w:rFonts w:asciiTheme="majorHAnsi" w:eastAsiaTheme="majorEastAsia" w:hAnsiTheme="majorHAnsi" w:cstheme="majorBidi"/>
+      <w:sz w:val="24"/>
+      <w:szCs w:val="24"/>
+    </w:rPr>
+  </w:style>
+  <w:style w:type="paragraph" w:styleId="9">
+    <w:name w:val="heading 9"/>
+    <w:basedOn w:val="a"/>
+    <w:next w:val="a"/>
+    <w:link w:val="90"/>
+    <w:uiPriority w:val="9"/>
+    <w:unhideWhenUsed/>
+    <w:qFormat/>
+    <w:rsid w:val="00993EAD"/>
+    <w:pPr>
+      <w:keepNext/>
+      <w:keepLines/>
+      <w:spacing w:before="240" w:after="64" w:line="320" w:lineRule="auto"/>
+      <w:outlineLvl w:val="8"/>
+    </w:pPr>
+    <w:rPr>
+      <w:rFonts w:asciiTheme="majorHAnsi" w:eastAsiaTheme="majorEastAsia" w:hAnsiTheme="majorHAnsi" w:cstheme="majorBidi"/>
+      <w:szCs w:val="21"/>
+    </w:rPr>
+  </w:style>
   <w:style w:type="character" w:default="1" w:styleId="a0">
     <w:name w:val="Default Paragraph Font"/>
     <w:uiPriority w:val="1"/>
@@ -2665,6 +3828,213 @@
       <w:bCs/>
       <w:sz w:val="28"/>
       <w:szCs w:val="28"/>
+    </w:rPr>
+  </w:style>
+  <w:style w:type="character" w:customStyle="1" w:styleId="60">
+    <w:name w:val="标题 6 字符"/>
+    <w:basedOn w:val="a0"/>
+    <w:link w:val="6"/>
+    <w:uiPriority w:val="9"/>
+    <w:rsid w:val="00993EAD"/>
+    <w:rPr>
+      <w:rFonts w:asciiTheme="majorHAnsi" w:eastAsiaTheme="majorEastAsia" w:hAnsiTheme="majorHAnsi" w:cstheme="majorBidi"/>
+      <w:b/>
+      <w:bCs/>
+      <w:sz w:val="24"/>
+      <w:szCs w:val="24"/>
+    </w:rPr>
+  </w:style>
+  <w:style w:type="character" w:customStyle="1" w:styleId="70">
+    <w:name w:val="标题 7 字符"/>
+    <w:basedOn w:val="a0"/>
+    <w:link w:val="7"/>
+    <w:uiPriority w:val="9"/>
+    <w:rsid w:val="00993EAD"/>
+    <w:rPr>
+      <w:b/>
+      <w:bCs/>
+      <w:sz w:val="24"/>
+      <w:szCs w:val="24"/>
+    </w:rPr>
+  </w:style>
+  <w:style w:type="paragraph" w:styleId="aa">
+    <w:name w:val="Subtitle"/>
+    <w:basedOn w:val="a"/>
+    <w:next w:val="a"/>
+    <w:link w:val="ab"/>
+    <w:uiPriority w:val="11"/>
+    <w:qFormat/>
+    <w:rsid w:val="00993EAD"/>
+    <w:pPr>
+      <w:spacing w:before="240" w:after="60" w:line="312" w:lineRule="auto"/>
+      <w:jc w:val="center"/>
+      <w:outlineLvl w:val="1"/>
+    </w:pPr>
+    <w:rPr>
+      <w:b/>
+      <w:bCs/>
+      <w:kern w:val="28"/>
+      <w:sz w:val="32"/>
+      <w:szCs w:val="32"/>
+    </w:rPr>
+  </w:style>
+  <w:style w:type="character" w:customStyle="1" w:styleId="ab">
+    <w:name w:val="副标题 字符"/>
+    <w:basedOn w:val="a0"/>
+    <w:link w:val="aa"/>
+    <w:uiPriority w:val="11"/>
+    <w:rsid w:val="00993EAD"/>
+    <w:rPr>
+      <w:b/>
+      <w:bCs/>
+      <w:kern w:val="28"/>
+      <w:sz w:val="32"/>
+      <w:szCs w:val="32"/>
+    </w:rPr>
+  </w:style>
+  <w:style w:type="character" w:customStyle="1" w:styleId="80">
+    <w:name w:val="标题 8 字符"/>
+    <w:basedOn w:val="a0"/>
+    <w:link w:val="8"/>
+    <w:uiPriority w:val="9"/>
+    <w:rsid w:val="00993EAD"/>
+    <w:rPr>
+      <w:rFonts w:asciiTheme="majorHAnsi" w:eastAsiaTheme="majorEastAsia" w:hAnsiTheme="majorHAnsi" w:cstheme="majorBidi"/>
+      <w:sz w:val="24"/>
+      <w:szCs w:val="24"/>
+    </w:rPr>
+  </w:style>
+  <w:style w:type="character" w:styleId="ac">
+    <w:name w:val="Intense Emphasis"/>
+    <w:basedOn w:val="a0"/>
+    <w:uiPriority w:val="21"/>
+    <w:qFormat/>
+    <w:rsid w:val="00993EAD"/>
+    <w:rPr>
+      <w:i/>
+      <w:iCs/>
+      <w:color w:val="4472C4" w:themeColor="accent1"/>
+    </w:rPr>
+  </w:style>
+  <w:style w:type="character" w:styleId="ad">
+    <w:name w:val="Emphasis"/>
+    <w:basedOn w:val="a0"/>
+    <w:uiPriority w:val="20"/>
+    <w:qFormat/>
+    <w:rsid w:val="00993EAD"/>
+    <w:rPr>
+      <w:i/>
+      <w:iCs/>
+    </w:rPr>
+  </w:style>
+  <w:style w:type="paragraph" w:styleId="ae">
+    <w:name w:val="No Spacing"/>
+    <w:uiPriority w:val="1"/>
+    <w:qFormat/>
+    <w:rsid w:val="00993EAD"/>
+    <w:pPr>
+      <w:widowControl w:val="0"/>
+      <w:jc w:val="both"/>
+    </w:pPr>
+  </w:style>
+  <w:style w:type="character" w:customStyle="1" w:styleId="90">
+    <w:name w:val="标题 9 字符"/>
+    <w:basedOn w:val="a0"/>
+    <w:link w:val="9"/>
+    <w:uiPriority w:val="9"/>
+    <w:rsid w:val="00993EAD"/>
+    <w:rPr>
+      <w:rFonts w:asciiTheme="majorHAnsi" w:eastAsiaTheme="majorEastAsia" w:hAnsiTheme="majorHAnsi" w:cstheme="majorBidi"/>
+      <w:szCs w:val="21"/>
+    </w:rPr>
+  </w:style>
+  <w:style w:type="paragraph" w:styleId="af">
+    <w:name w:val="Intense Quote"/>
+    <w:basedOn w:val="a"/>
+    <w:next w:val="a"/>
+    <w:link w:val="af0"/>
+    <w:uiPriority w:val="30"/>
+    <w:qFormat/>
+    <w:rsid w:val="00993EAD"/>
+    <w:pPr>
+      <w:pBdr>
+        <w:top w:val="single" w:sz="4" w:space="10" w:color="4472C4" w:themeColor="accent1"/>
+        <w:bottom w:val="single" w:sz="4" w:space="10" w:color="4472C4" w:themeColor="accent1"/>
+      </w:pBdr>
+      <w:spacing w:before="360" w:after="360"/>
+      <w:ind w:left="864" w:right="864"/>
+      <w:jc w:val="center"/>
+    </w:pPr>
+    <w:rPr>
+      <w:i/>
+      <w:iCs/>
+      <w:color w:val="4472C4" w:themeColor="accent1"/>
+    </w:rPr>
+  </w:style>
+  <w:style w:type="character" w:customStyle="1" w:styleId="af0">
+    <w:name w:val="明显引用 字符"/>
+    <w:basedOn w:val="a0"/>
+    <w:link w:val="af"/>
+    <w:uiPriority w:val="30"/>
+    <w:rsid w:val="00993EAD"/>
+    <w:rPr>
+      <w:i/>
+      <w:iCs/>
+      <w:color w:val="4472C4" w:themeColor="accent1"/>
+    </w:rPr>
+  </w:style>
+  <w:style w:type="paragraph" w:styleId="af1">
+    <w:name w:val="Quote"/>
+    <w:basedOn w:val="a"/>
+    <w:next w:val="a"/>
+    <w:link w:val="af2"/>
+    <w:uiPriority w:val="29"/>
+    <w:qFormat/>
+    <w:rsid w:val="00993EAD"/>
+    <w:pPr>
+      <w:spacing w:before="200" w:after="160"/>
+      <w:ind w:left="864" w:right="864"/>
+      <w:jc w:val="center"/>
+    </w:pPr>
+    <w:rPr>
+      <w:i/>
+      <w:iCs/>
+      <w:color w:val="404040" w:themeColor="text1" w:themeTint="BF"/>
+    </w:rPr>
+  </w:style>
+  <w:style w:type="character" w:customStyle="1" w:styleId="af2">
+    <w:name w:val="引用 字符"/>
+    <w:basedOn w:val="a0"/>
+    <w:link w:val="af1"/>
+    <w:uiPriority w:val="29"/>
+    <w:rsid w:val="00993EAD"/>
+    <w:rPr>
+      <w:i/>
+      <w:iCs/>
+      <w:color w:val="404040" w:themeColor="text1" w:themeTint="BF"/>
+    </w:rPr>
+  </w:style>
+  <w:style w:type="character" w:styleId="af3">
+    <w:name w:val="Strong"/>
+    <w:basedOn w:val="a0"/>
+    <w:uiPriority w:val="22"/>
+    <w:qFormat/>
+    <w:rsid w:val="00993EAD"/>
+    <w:rPr>
+      <w:b/>
+      <w:bCs/>
+    </w:rPr>
+  </w:style>
+  <w:style w:type="character" w:styleId="af4">
+    <w:name w:val="Subtle Emphasis"/>
+    <w:basedOn w:val="a0"/>
+    <w:uiPriority w:val="19"/>
+    <w:qFormat/>
+    <w:rsid w:val="00993EAD"/>
+    <w:rPr>
+      <w:i/>
+      <w:iCs/>
+      <w:color w:val="404040" w:themeColor="text1" w:themeTint="BF"/>
     </w:rPr>
   </w:style>
 </w:styles>

</xml_diff>